<commit_message>
Ajout du fichier word sur l'explication des données
</commit_message>
<xml_diff>
--- a/Explication_des_donnees.docx
+++ b/Explication_des_donnees.docx
@@ -9,6 +9,7 @@
           <w:ilvl w:val="0"/>
           <w:numId w:val="1"/>
         </w:numPr>
+        <w:spacing w:line="360" w:lineRule="auto"/>
         <w:rPr>
           <w:rFonts w:ascii="Times New Roman" w:hAnsi="Times New Roman" w:cs="Times New Roman"/>
           <w:sz w:val="28"/>
@@ -60,6 +61,7 @@
     <w:p>
       <w:pPr>
         <w:pStyle w:val="Paragraphedeliste"/>
+        <w:spacing w:line="360" w:lineRule="auto"/>
         <w:rPr>
           <w:rFonts w:ascii="Times New Roman" w:hAnsi="Times New Roman" w:cs="Times New Roman"/>
           <w:sz w:val="28"/>
@@ -74,6 +76,7 @@
           <w:ilvl w:val="0"/>
           <w:numId w:val="1"/>
         </w:numPr>
+        <w:spacing w:line="360" w:lineRule="auto"/>
         <w:rPr>
           <w:rFonts w:ascii="Times New Roman" w:hAnsi="Times New Roman" w:cs="Times New Roman"/>
           <w:sz w:val="28"/>
@@ -94,6 +97,7 @@
     </w:p>
     <w:p>
       <w:pPr>
+        <w:spacing w:line="360" w:lineRule="auto"/>
         <w:rPr>
           <w:rFonts w:ascii="Times New Roman" w:hAnsi="Times New Roman" w:cs="Times New Roman"/>
           <w:sz w:val="28"/>
@@ -116,6 +120,7 @@
           <w:ilvl w:val="0"/>
           <w:numId w:val="2"/>
         </w:numPr>
+        <w:spacing w:line="360" w:lineRule="auto"/>
         <w:rPr>
           <w:rFonts w:ascii="Times New Roman" w:hAnsi="Times New Roman" w:cs="Times New Roman"/>
           <w:sz w:val="28"/>
@@ -139,17 +144,7 @@
           <w:sz w:val="28"/>
           <w:szCs w:val="28"/>
         </w:rPr>
-        <w:t>Sale</w:t>
-      </w:r>
-      <w:r>
-        <w:rPr>
-          <w:rFonts w:ascii="Times New Roman" w:hAnsi="Times New Roman" w:cs="Times New Roman"/>
-          <w:i/>
-          <w:iCs/>
-          <w:sz w:val="28"/>
-          <w:szCs w:val="28"/>
-        </w:rPr>
-        <w:t>_Transactions_Dataset_Week</w:t>
+        <w:t>Sale_Transactions_Dataset_Week</w:t>
       </w:r>
       <w:proofErr w:type="spellEnd"/>
       <w:r>
@@ -192,6 +187,7 @@
           <w:ilvl w:val="0"/>
           <w:numId w:val="2"/>
         </w:numPr>
+        <w:spacing w:line="360" w:lineRule="auto"/>
         <w:rPr>
           <w:rFonts w:ascii="Times New Roman" w:hAnsi="Times New Roman" w:cs="Times New Roman"/>
           <w:sz w:val="28"/>
@@ -224,24 +220,15 @@
         </w:rPr>
         <w:t>les quantités achetées normalisées pour les 800 produits.</w:t>
       </w:r>
-    </w:p>
-    <w:p>
-      <w:pPr>
-        <w:pStyle w:val="Paragraphedeliste"/>
-        <w:rPr>
-          <w:rFonts w:ascii="Times New Roman" w:hAnsi="Times New Roman" w:cs="Times New Roman"/>
-          <w:sz w:val="28"/>
-          <w:szCs w:val="28"/>
-        </w:rPr>
-      </w:pPr>
     </w:p>
     <w:p>
       <w:pPr>
         <w:pStyle w:val="Paragraphedeliste"/>
         <w:numPr>
           <w:ilvl w:val="0"/>
-          <w:numId w:val="1"/>
+          <w:numId w:val="4"/>
         </w:numPr>
+        <w:spacing w:line="360" w:lineRule="auto"/>
         <w:rPr>
           <w:rFonts w:ascii="Times New Roman" w:hAnsi="Times New Roman" w:cs="Times New Roman"/>
           <w:sz w:val="28"/>
@@ -257,17 +244,6 @@
           <w:szCs w:val="28"/>
           <w:u w:val="single"/>
         </w:rPr>
-        <w:t xml:space="preserve"> </w:t>
-      </w:r>
-      <w:r>
-        <w:rPr>
-          <w:rFonts w:ascii="Times New Roman" w:hAnsi="Times New Roman" w:cs="Times New Roman"/>
-          <w:b/>
-          <w:bCs/>
-          <w:sz w:val="28"/>
-          <w:szCs w:val="28"/>
-          <w:u w:val="single"/>
-        </w:rPr>
         <w:t xml:space="preserve">Nombres d’instances : </w:t>
       </w:r>
       <w:r>
@@ -293,6 +269,7 @@
     <w:p>
       <w:pPr>
         <w:pStyle w:val="Paragraphedeliste"/>
+        <w:spacing w:line="360" w:lineRule="auto"/>
         <w:rPr>
           <w:rFonts w:ascii="Times New Roman" w:hAnsi="Times New Roman" w:cs="Times New Roman"/>
           <w:sz w:val="28"/>
@@ -305,8 +282,16 @@
         <w:pStyle w:val="Paragraphedeliste"/>
         <w:numPr>
           <w:ilvl w:val="0"/>
-          <w:numId w:val="1"/>
+          <w:numId w:val="4"/>
         </w:numPr>
+        <w:spacing w:line="360" w:lineRule="auto"/>
+        <w:rPr>
+          <w:rFonts w:ascii="Times New Roman" w:hAnsi="Times New Roman" w:cs="Times New Roman"/>
+          <w:sz w:val="28"/>
+          <w:szCs w:val="28"/>
+        </w:rPr>
+      </w:pPr>
+      <w:r>
         <w:rPr>
           <w:rFonts w:ascii="Times New Roman" w:hAnsi="Times New Roman" w:cs="Times New Roman"/>
           <w:b/>
@@ -315,22 +300,23 @@
           <w:szCs w:val="28"/>
           <w:u w:val="single"/>
         </w:rPr>
-      </w:pPr>
-      <w:r>
-        <w:rPr>
-          <w:rFonts w:ascii="Times New Roman" w:hAnsi="Times New Roman" w:cs="Times New Roman"/>
-          <w:b/>
-          <w:bCs/>
-          <w:sz w:val="28"/>
-          <w:szCs w:val="28"/>
-          <w:u w:val="single"/>
-        </w:rPr>
-        <w:t xml:space="preserve">Caractéristiques des colonnes </w:t>
-      </w:r>
+        <w:t>Caractéristiques des colonnes</w:t>
+      </w:r>
+    </w:p>
+    <w:p>
+      <w:pPr>
+        <w:pStyle w:val="Paragraphedeliste"/>
+        <w:spacing w:line="360" w:lineRule="auto"/>
+        <w:rPr>
+          <w:rFonts w:ascii="Times New Roman" w:hAnsi="Times New Roman" w:cs="Times New Roman"/>
+          <w:sz w:val="28"/>
+          <w:szCs w:val="28"/>
+        </w:rPr>
+      </w:pPr>
     </w:p>
     <w:tbl>
       <w:tblPr>
-        <w:tblpPr w:leftFromText="180" w:rightFromText="180" w:vertAnchor="page" w:horzAnchor="margin" w:tblpXSpec="center" w:tblpY="6649"/>
+        <w:tblpPr w:leftFromText="180" w:rightFromText="180" w:vertAnchor="page" w:horzAnchor="margin" w:tblpXSpec="center" w:tblpY="8185"/>
         <w:tblW w:w="7079" w:type="dxa"/>
         <w:tblBorders>
           <w:top w:val="single" w:sz="2" w:space="0" w:color="auto"/>
@@ -371,7 +357,7 @@
           </w:tcPr>
           <w:p>
             <w:pPr>
-              <w:spacing w:after="0" w:line="240" w:lineRule="auto"/>
+              <w:spacing w:after="0" w:line="360" w:lineRule="auto"/>
               <w:jc w:val="center"/>
               <w:rPr>
                 <w:rFonts w:ascii="Segoe UI" w:eastAsia="Times New Roman" w:hAnsi="Segoe UI" w:cs="Segoe UI"/>
@@ -416,7 +402,7 @@
           </w:tcPr>
           <w:p>
             <w:pPr>
-              <w:spacing w:after="0" w:line="240" w:lineRule="auto"/>
+              <w:spacing w:after="0" w:line="360" w:lineRule="auto"/>
               <w:jc w:val="center"/>
               <w:rPr>
                 <w:rFonts w:ascii="Segoe UI" w:eastAsia="Times New Roman" w:hAnsi="Segoe UI" w:cs="Segoe UI"/>
@@ -461,7 +447,7 @@
           </w:tcPr>
           <w:p>
             <w:pPr>
-              <w:spacing w:after="0" w:line="240" w:lineRule="auto"/>
+              <w:spacing w:after="0" w:line="360" w:lineRule="auto"/>
               <w:jc w:val="center"/>
               <w:rPr>
                 <w:rFonts w:ascii="Segoe UI" w:eastAsia="Times New Roman" w:hAnsi="Segoe UI" w:cs="Segoe UI"/>
@@ -508,7 +494,7 @@
           </w:tcPr>
           <w:p>
             <w:pPr>
-              <w:spacing w:after="0" w:line="240" w:lineRule="auto"/>
+              <w:spacing w:after="0" w:line="360" w:lineRule="auto"/>
               <w:jc w:val="center"/>
               <w:rPr>
                 <w:rFonts w:ascii="Segoe UI" w:eastAsia="Times New Roman" w:hAnsi="Segoe UI" w:cs="Segoe UI"/>
@@ -551,7 +537,7 @@
           </w:tcPr>
           <w:p>
             <w:pPr>
-              <w:spacing w:after="0" w:line="240" w:lineRule="auto"/>
+              <w:spacing w:after="0" w:line="360" w:lineRule="auto"/>
               <w:jc w:val="center"/>
               <w:rPr>
                 <w:rFonts w:ascii="Segoe UI" w:eastAsia="Times New Roman" w:hAnsi="Segoe UI" w:cs="Segoe UI"/>
@@ -592,7 +578,7 @@
           </w:tcPr>
           <w:p>
             <w:pPr>
-              <w:spacing w:after="0" w:line="240" w:lineRule="auto"/>
+              <w:spacing w:after="0" w:line="360" w:lineRule="auto"/>
               <w:jc w:val="center"/>
               <w:rPr>
                 <w:rFonts w:ascii="Segoe UI" w:eastAsia="Times New Roman" w:hAnsi="Segoe UI" w:cs="Segoe UI"/>
@@ -637,7 +623,7 @@
           </w:tcPr>
           <w:p>
             <w:pPr>
-              <w:spacing w:after="0" w:line="240" w:lineRule="auto"/>
+              <w:spacing w:after="0" w:line="360" w:lineRule="auto"/>
               <w:jc w:val="center"/>
               <w:rPr>
                 <w:rFonts w:ascii="Segoe UI" w:eastAsia="Times New Roman" w:hAnsi="Segoe UI" w:cs="Segoe UI"/>
@@ -717,7 +703,7 @@
           </w:tcPr>
           <w:p>
             <w:pPr>
-              <w:spacing w:after="0" w:line="240" w:lineRule="auto"/>
+              <w:spacing w:after="0" w:line="360" w:lineRule="auto"/>
               <w:jc w:val="center"/>
               <w:rPr>
                 <w:rFonts w:ascii="Segoe UI" w:eastAsia="Times New Roman" w:hAnsi="Segoe UI" w:cs="Segoe UI"/>
@@ -758,7 +744,7 @@
           </w:tcPr>
           <w:p>
             <w:pPr>
-              <w:spacing w:after="0" w:line="240" w:lineRule="auto"/>
+              <w:spacing w:after="0" w:line="360" w:lineRule="auto"/>
               <w:jc w:val="center"/>
               <w:rPr>
                 <w:rFonts w:ascii="Segoe UI" w:eastAsia="Times New Roman" w:hAnsi="Segoe UI" w:cs="Segoe UI"/>
@@ -801,7 +787,7 @@
           </w:tcPr>
           <w:p>
             <w:pPr>
-              <w:spacing w:after="0" w:line="240" w:lineRule="auto"/>
+              <w:spacing w:after="0" w:line="360" w:lineRule="auto"/>
               <w:jc w:val="center"/>
               <w:rPr>
                 <w:rFonts w:ascii="Segoe UI" w:eastAsia="Times New Roman" w:hAnsi="Segoe UI" w:cs="Segoe UI"/>
@@ -842,7 +828,7 @@
           </w:tcPr>
           <w:p>
             <w:pPr>
-              <w:spacing w:after="0" w:line="240" w:lineRule="auto"/>
+              <w:spacing w:after="0" w:line="360" w:lineRule="auto"/>
               <w:jc w:val="center"/>
               <w:rPr>
                 <w:rFonts w:ascii="Segoe UI" w:eastAsia="Times New Roman" w:hAnsi="Segoe UI" w:cs="Segoe UI"/>
@@ -883,7 +869,7 @@
           </w:tcPr>
           <w:p>
             <w:pPr>
-              <w:spacing w:after="0" w:line="240" w:lineRule="auto"/>
+              <w:spacing w:after="0" w:line="360" w:lineRule="auto"/>
               <w:jc w:val="center"/>
               <w:rPr>
                 <w:rFonts w:ascii="Segoe UI" w:eastAsia="Times New Roman" w:hAnsi="Segoe UI" w:cs="Segoe UI"/>
@@ -926,7 +912,7 @@
           </w:tcPr>
           <w:p>
             <w:pPr>
-              <w:spacing w:after="0" w:line="240" w:lineRule="auto"/>
+              <w:spacing w:after="0" w:line="360" w:lineRule="auto"/>
               <w:jc w:val="center"/>
               <w:rPr>
                 <w:rFonts w:ascii="Segoe UI" w:eastAsia="Times New Roman" w:hAnsi="Segoe UI" w:cs="Segoe UI"/>
@@ -967,7 +953,7 @@
           </w:tcPr>
           <w:p>
             <w:pPr>
-              <w:spacing w:after="0" w:line="240" w:lineRule="auto"/>
+              <w:spacing w:after="0" w:line="360" w:lineRule="auto"/>
               <w:jc w:val="center"/>
               <w:rPr>
                 <w:rFonts w:ascii="Segoe UI" w:eastAsia="Times New Roman" w:hAnsi="Segoe UI" w:cs="Segoe UI"/>
@@ -1008,7 +994,7 @@
           </w:tcPr>
           <w:p>
             <w:pPr>
-              <w:spacing w:after="0" w:line="240" w:lineRule="auto"/>
+              <w:spacing w:after="0" w:line="360" w:lineRule="auto"/>
               <w:jc w:val="center"/>
               <w:rPr>
                 <w:rFonts w:ascii="Segoe UI" w:eastAsia="Times New Roman" w:hAnsi="Segoe UI" w:cs="Segoe UI"/>
@@ -1039,18 +1025,52 @@
     <w:p>
       <w:pPr>
         <w:pStyle w:val="Paragraphedeliste"/>
-        <w:rPr>
-          <w:rFonts w:ascii="Times New Roman" w:hAnsi="Times New Roman" w:cs="Times New Roman"/>
-          <w:sz w:val="28"/>
-          <w:szCs w:val="28"/>
-        </w:rPr>
-      </w:pPr>
+        <w:spacing w:line="360" w:lineRule="auto"/>
+        <w:rPr>
+          <w:rFonts w:ascii="Times New Roman" w:hAnsi="Times New Roman" w:cs="Times New Roman"/>
+          <w:b/>
+          <w:bCs/>
+          <w:sz w:val="28"/>
+          <w:szCs w:val="28"/>
+          <w:u w:val="single"/>
+        </w:rPr>
+      </w:pPr>
+      <w:r>
+        <w:rPr>
+          <w:rFonts w:ascii="Times New Roman" w:hAnsi="Times New Roman" w:cs="Times New Roman"/>
+          <w:b/>
+          <w:bCs/>
+          <w:sz w:val="28"/>
+          <w:szCs w:val="28"/>
+          <w:u w:val="single"/>
+        </w:rPr>
+        <w:t xml:space="preserve"> </w:t>
+      </w:r>
     </w:p>
-    <w:p/>
-    <w:p/>
-    <w:p/>
     <w:p>
       <w:pPr>
+        <w:pStyle w:val="Paragraphedeliste"/>
+        <w:spacing w:line="360" w:lineRule="auto"/>
+        <w:rPr>
+          <w:rFonts w:ascii="Times New Roman" w:hAnsi="Times New Roman" w:cs="Times New Roman"/>
+          <w:sz w:val="28"/>
+          <w:szCs w:val="28"/>
+        </w:rPr>
+      </w:pPr>
+    </w:p>
+    <w:p>
+      <w:pPr>
+        <w:spacing w:line="360" w:lineRule="auto"/>
+      </w:pPr>
+    </w:p>
+    <w:p>
+      <w:pPr>
+        <w:spacing w:line="360" w:lineRule="auto"/>
+      </w:pPr>
+    </w:p>
+    <w:p>
+      <w:pPr>
+        <w:spacing w:line="360" w:lineRule="auto"/>
         <w:rPr>
           <w:rFonts w:ascii="Times New Roman" w:hAnsi="Times New Roman" w:cs="Times New Roman"/>
           <w:sz w:val="28"/>
@@ -1065,6 +1085,7 @@
           <w:ilvl w:val="0"/>
           <w:numId w:val="1"/>
         </w:numPr>
+        <w:spacing w:line="360" w:lineRule="auto"/>
         <w:rPr>
           <w:rFonts w:ascii="Times New Roman" w:hAnsi="Times New Roman" w:cs="Times New Roman"/>
           <w:b/>
@@ -1083,12 +1104,57 @@
           <w:szCs w:val="28"/>
           <w:u w:val="single"/>
         </w:rPr>
-        <w:t>Piste d’analyse de la donnée</w:t>
+        <w:t>Piste</w:t>
+      </w:r>
+      <w:r>
+        <w:rPr>
+          <w:rFonts w:ascii="Times New Roman" w:hAnsi="Times New Roman" w:cs="Times New Roman"/>
+          <w:b/>
+          <w:bCs/>
+          <w:sz w:val="28"/>
+          <w:szCs w:val="28"/>
+          <w:u w:val="single"/>
+        </w:rPr>
+        <w:t>s</w:t>
+      </w:r>
+      <w:r>
+        <w:rPr>
+          <w:rFonts w:ascii="Times New Roman" w:hAnsi="Times New Roman" w:cs="Times New Roman"/>
+          <w:b/>
+          <w:bCs/>
+          <w:sz w:val="28"/>
+          <w:szCs w:val="28"/>
+          <w:u w:val="single"/>
+        </w:rPr>
+        <w:t xml:space="preserve"> d’analyse</w:t>
+      </w:r>
+      <w:r>
+        <w:rPr>
+          <w:rFonts w:ascii="Times New Roman" w:hAnsi="Times New Roman" w:cs="Times New Roman"/>
+          <w:b/>
+          <w:bCs/>
+          <w:sz w:val="28"/>
+          <w:szCs w:val="28"/>
+          <w:u w:val="single"/>
+        </w:rPr>
+        <w:t>s</w:t>
+      </w:r>
+      <w:r>
+        <w:rPr>
+          <w:rFonts w:ascii="Times New Roman" w:hAnsi="Times New Roman" w:cs="Times New Roman"/>
+          <w:b/>
+          <w:bCs/>
+          <w:sz w:val="28"/>
+          <w:szCs w:val="28"/>
+          <w:u w:val="single"/>
+        </w:rPr>
+        <w:t xml:space="preserve"> de la donnée</w:t>
       </w:r>
     </w:p>
     <w:p>
       <w:pPr>
         <w:pStyle w:val="Paragraphedeliste"/>
+        <w:spacing w:line="360" w:lineRule="auto"/>
         <w:rPr>
           <w:rFonts w:ascii="Times New Roman" w:hAnsi="Times New Roman" w:cs="Times New Roman"/>
           <w:b/>
@@ -1106,6 +1172,7 @@
           <w:ilvl w:val="0"/>
           <w:numId w:val="2"/>
         </w:numPr>
+        <w:spacing w:line="360" w:lineRule="auto"/>
         <w:rPr>
           <w:rFonts w:ascii="Times New Roman" w:hAnsi="Times New Roman" w:cs="Times New Roman"/>
           <w:b/>
@@ -1130,15 +1197,7 @@
           <w:sz w:val="28"/>
           <w:szCs w:val="28"/>
         </w:rPr>
-        <w:t xml:space="preserve"> Traiter les données </w:t>
-      </w:r>
-      <w:r>
-        <w:rPr>
-          <w:rFonts w:ascii="Times New Roman" w:hAnsi="Times New Roman" w:cs="Times New Roman"/>
-          <w:sz w:val="28"/>
-          <w:szCs w:val="28"/>
-        </w:rPr>
-        <w:t>après extraction</w:t>
+        <w:t xml:space="preserve"> Traiter les données après extraction</w:t>
       </w:r>
     </w:p>
     <w:p>
@@ -1148,7 +1207,7 @@
           <w:ilvl w:val="0"/>
           <w:numId w:val="3"/>
         </w:numPr>
-        <w:spacing w:after="0"/>
+        <w:spacing w:after="0" w:line="360" w:lineRule="auto"/>
         <w:rPr>
           <w:rFonts w:ascii="Times New Roman" w:hAnsi="Times New Roman" w:cs="Times New Roman"/>
           <w:sz w:val="28"/>
@@ -1171,7 +1230,7 @@
           <w:ilvl w:val="0"/>
           <w:numId w:val="3"/>
         </w:numPr>
-        <w:spacing w:after="0"/>
+        <w:spacing w:after="0" w:line="360" w:lineRule="auto"/>
         <w:rPr>
           <w:rFonts w:ascii="Times New Roman" w:hAnsi="Times New Roman" w:cs="Times New Roman"/>
           <w:sz w:val="28"/>
@@ -1194,7 +1253,7 @@
           <w:ilvl w:val="0"/>
           <w:numId w:val="3"/>
         </w:numPr>
-        <w:spacing w:after="0"/>
+        <w:spacing w:after="0" w:line="360" w:lineRule="auto"/>
         <w:rPr>
           <w:rFonts w:ascii="Times New Roman" w:hAnsi="Times New Roman" w:cs="Times New Roman"/>
           <w:sz w:val="28"/>
@@ -1213,6 +1272,53 @@
     <w:p>
       <w:pPr>
         <w:pStyle w:val="Paragraphedeliste"/>
+        <w:numPr>
+          <w:ilvl w:val="0"/>
+          <w:numId w:val="3"/>
+        </w:numPr>
+        <w:spacing w:after="0" w:line="360" w:lineRule="auto"/>
+        <w:rPr>
+          <w:rFonts w:ascii="Times New Roman" w:hAnsi="Times New Roman" w:cs="Times New Roman"/>
+          <w:sz w:val="28"/>
+          <w:szCs w:val="28"/>
+        </w:rPr>
+      </w:pPr>
+      <w:r>
+        <w:rPr>
+          <w:rFonts w:ascii="Times New Roman" w:hAnsi="Times New Roman" w:cs="Times New Roman"/>
+          <w:sz w:val="28"/>
+          <w:szCs w:val="28"/>
+        </w:rPr>
+        <w:t xml:space="preserve">Supprimer les colonnes dont on n’aura pas besoin </w:t>
+      </w:r>
+    </w:p>
+    <w:p>
+      <w:pPr>
+        <w:pStyle w:val="Paragraphedeliste"/>
+        <w:numPr>
+          <w:ilvl w:val="0"/>
+          <w:numId w:val="3"/>
+        </w:numPr>
+        <w:spacing w:after="0" w:line="360" w:lineRule="auto"/>
+        <w:rPr>
+          <w:rFonts w:ascii="Times New Roman" w:hAnsi="Times New Roman" w:cs="Times New Roman"/>
+          <w:sz w:val="28"/>
+          <w:szCs w:val="28"/>
+        </w:rPr>
+      </w:pPr>
+      <w:r>
+        <w:rPr>
+          <w:rFonts w:ascii="Times New Roman" w:hAnsi="Times New Roman" w:cs="Times New Roman"/>
+          <w:sz w:val="28"/>
+          <w:szCs w:val="28"/>
+        </w:rPr>
+        <w:t xml:space="preserve">Modifier le nom des colonnes au besoin </w:t>
+      </w:r>
+    </w:p>
+    <w:p>
+      <w:pPr>
+        <w:pStyle w:val="Paragraphedeliste"/>
+        <w:spacing w:line="360" w:lineRule="auto"/>
         <w:rPr>
           <w:rFonts w:ascii="Times New Roman" w:hAnsi="Times New Roman" w:cs="Times New Roman"/>
           <w:b/>
@@ -1230,6 +1336,7 @@
           <w:ilvl w:val="0"/>
           <w:numId w:val="2"/>
         </w:numPr>
+        <w:spacing w:line="360" w:lineRule="auto"/>
         <w:rPr>
           <w:rFonts w:ascii="Times New Roman" w:hAnsi="Times New Roman" w:cs="Times New Roman"/>
           <w:b/>
@@ -1266,6 +1373,14 @@
           <w:szCs w:val="28"/>
         </w:rPr>
         <w:t xml:space="preserve"> Charger les données dans une base de données</w:t>
+      </w:r>
+      <w:r>
+        <w:rPr>
+          <w:rFonts w:ascii="Times New Roman" w:hAnsi="Times New Roman" w:cs="Times New Roman"/>
+          <w:sz w:val="28"/>
+          <w:szCs w:val="28"/>
+        </w:rPr>
+        <w:t xml:space="preserve"> après avoir créé cette dernière</w:t>
       </w:r>
     </w:p>
     <w:p>
@@ -1275,6 +1390,7 @@
           <w:ilvl w:val="0"/>
           <w:numId w:val="2"/>
         </w:numPr>
+        <w:spacing w:line="360" w:lineRule="auto"/>
         <w:rPr>
           <w:rFonts w:ascii="Times New Roman" w:hAnsi="Times New Roman" w:cs="Times New Roman"/>
           <w:sz w:val="28"/>
@@ -1330,6 +1446,7 @@
     <w:p>
       <w:pPr>
         <w:pStyle w:val="Paragraphedeliste"/>
+        <w:spacing w:line="360" w:lineRule="auto"/>
         <w:ind w:left="1416"/>
         <w:rPr>
           <w:rFonts w:ascii="Times New Roman" w:hAnsi="Times New Roman" w:cs="Times New Roman"/>
@@ -1465,6 +1582,119 @@
     </w:lvl>
   </w:abstractNum>
   <w:abstractNum w:abstractNumId="1" w15:restartNumberingAfterBreak="0">
+    <w:nsid w:val="36BC772A"/>
+    <w:multiLevelType w:val="hybridMultilevel"/>
+    <w:tmpl w:val="A446AF1E"/>
+    <w:lvl w:ilvl="0" w:tplc="20000001">
+      <w:start w:val="1"/>
+      <w:numFmt w:val="bullet"/>
+      <w:lvlText w:val=""/>
+      <w:lvlJc w:val="left"/>
+      <w:pPr>
+        <w:ind w:left="720" w:hanging="360"/>
+      </w:pPr>
+      <w:rPr>
+        <w:rFonts w:ascii="Symbol" w:hAnsi="Symbol" w:hint="default"/>
+      </w:rPr>
+    </w:lvl>
+    <w:lvl w:ilvl="1" w:tplc="20000003">
+      <w:start w:val="1"/>
+      <w:numFmt w:val="bullet"/>
+      <w:lvlText w:val="o"/>
+      <w:lvlJc w:val="left"/>
+      <w:pPr>
+        <w:ind w:left="1440" w:hanging="360"/>
+      </w:pPr>
+      <w:rPr>
+        <w:rFonts w:ascii="Courier New" w:hAnsi="Courier New" w:cs="Courier New" w:hint="default"/>
+      </w:rPr>
+    </w:lvl>
+    <w:lvl w:ilvl="2" w:tplc="20000005" w:tentative="1">
+      <w:start w:val="1"/>
+      <w:numFmt w:val="bullet"/>
+      <w:lvlText w:val=""/>
+      <w:lvlJc w:val="left"/>
+      <w:pPr>
+        <w:ind w:left="2160" w:hanging="360"/>
+      </w:pPr>
+      <w:rPr>
+        <w:rFonts w:ascii="Wingdings" w:hAnsi="Wingdings" w:hint="default"/>
+      </w:rPr>
+    </w:lvl>
+    <w:lvl w:ilvl="3" w:tplc="20000001" w:tentative="1">
+      <w:start w:val="1"/>
+      <w:numFmt w:val="bullet"/>
+      <w:lvlText w:val=""/>
+      <w:lvlJc w:val="left"/>
+      <w:pPr>
+        <w:ind w:left="2880" w:hanging="360"/>
+      </w:pPr>
+      <w:rPr>
+        <w:rFonts w:ascii="Symbol" w:hAnsi="Symbol" w:hint="default"/>
+      </w:rPr>
+    </w:lvl>
+    <w:lvl w:ilvl="4" w:tplc="20000003" w:tentative="1">
+      <w:start w:val="1"/>
+      <w:numFmt w:val="bullet"/>
+      <w:lvlText w:val="o"/>
+      <w:lvlJc w:val="left"/>
+      <w:pPr>
+        <w:ind w:left="3600" w:hanging="360"/>
+      </w:pPr>
+      <w:rPr>
+        <w:rFonts w:ascii="Courier New" w:hAnsi="Courier New" w:cs="Courier New" w:hint="default"/>
+      </w:rPr>
+    </w:lvl>
+    <w:lvl w:ilvl="5" w:tplc="20000005" w:tentative="1">
+      <w:start w:val="1"/>
+      <w:numFmt w:val="bullet"/>
+      <w:lvlText w:val=""/>
+      <w:lvlJc w:val="left"/>
+      <w:pPr>
+        <w:ind w:left="4320" w:hanging="360"/>
+      </w:pPr>
+      <w:rPr>
+        <w:rFonts w:ascii="Wingdings" w:hAnsi="Wingdings" w:hint="default"/>
+      </w:rPr>
+    </w:lvl>
+    <w:lvl w:ilvl="6" w:tplc="20000001" w:tentative="1">
+      <w:start w:val="1"/>
+      <w:numFmt w:val="bullet"/>
+      <w:lvlText w:val=""/>
+      <w:lvlJc w:val="left"/>
+      <w:pPr>
+        <w:ind w:left="5040" w:hanging="360"/>
+      </w:pPr>
+      <w:rPr>
+        <w:rFonts w:ascii="Symbol" w:hAnsi="Symbol" w:hint="default"/>
+      </w:rPr>
+    </w:lvl>
+    <w:lvl w:ilvl="7" w:tplc="20000003" w:tentative="1">
+      <w:start w:val="1"/>
+      <w:numFmt w:val="bullet"/>
+      <w:lvlText w:val="o"/>
+      <w:lvlJc w:val="left"/>
+      <w:pPr>
+        <w:ind w:left="5760" w:hanging="360"/>
+      </w:pPr>
+      <w:rPr>
+        <w:rFonts w:ascii="Courier New" w:hAnsi="Courier New" w:cs="Courier New" w:hint="default"/>
+      </w:rPr>
+    </w:lvl>
+    <w:lvl w:ilvl="8" w:tplc="20000005" w:tentative="1">
+      <w:start w:val="1"/>
+      <w:numFmt w:val="bullet"/>
+      <w:lvlText w:val=""/>
+      <w:lvlJc w:val="left"/>
+      <w:pPr>
+        <w:ind w:left="6480" w:hanging="360"/>
+      </w:pPr>
+      <w:rPr>
+        <w:rFonts w:ascii="Wingdings" w:hAnsi="Wingdings" w:hint="default"/>
+      </w:rPr>
+    </w:lvl>
+  </w:abstractNum>
+  <w:abstractNum w:abstractNumId="2" w15:restartNumberingAfterBreak="0">
     <w:nsid w:val="45436F33"/>
     <w:multiLevelType w:val="hybridMultilevel"/>
     <w:tmpl w:val="3A40324C"/>
@@ -1578,7 +1808,7 @@
       </w:rPr>
     </w:lvl>
   </w:abstractNum>
-  <w:abstractNum w:abstractNumId="2" w15:restartNumberingAfterBreak="0">
+  <w:abstractNum w:abstractNumId="3" w15:restartNumberingAfterBreak="0">
     <w:nsid w:val="7160493B"/>
     <w:multiLevelType w:val="hybridMultilevel"/>
     <w:tmpl w:val="4D169786"/>
@@ -1692,13 +1922,16 @@
     </w:lvl>
   </w:abstractNum>
   <w:num w:numId="1" w16cid:durableId="716929696">
-    <w:abstractNumId w:val="1"/>
+    <w:abstractNumId w:val="2"/>
   </w:num>
   <w:num w:numId="2" w16cid:durableId="766736417">
     <w:abstractNumId w:val="0"/>
   </w:num>
   <w:num w:numId="3" w16cid:durableId="1357579893">
-    <w:abstractNumId w:val="2"/>
+    <w:abstractNumId w:val="3"/>
+  </w:num>
+  <w:num w:numId="4" w16cid:durableId="975136308">
+    <w:abstractNumId w:val="1"/>
   </w:num>
 </w:numbering>
 </file>

</xml_diff>